<commit_message>
cannot say, no diff
git-svn-id: https://tor.ern.nps.edu/svn/proj/labtainer/trunk@936 ed162e55-3153-4343-a18d-e086fa355ed4
</commit_message>
<xml_diff>
--- a/labs/file-integrity/docs/file-integrity.docx
+++ b/labs/file-integrity/docs/file-integrity.docx
@@ -97,7 +97,7 @@
                 <wp:positionV relativeFrom="paragraph">
                   <wp:posOffset>104140</wp:posOffset>
                 </wp:positionV>
-                <wp:extent cx="5462905" cy="475615"/>
+                <wp:extent cx="5463540" cy="476250"/>
                 <wp:effectExtent l="0" t="0" r="24130" b="33020"/>
                 <wp:wrapSquare wrapText="bothSides"/>
                 <wp:docPr id="1" name="Text Box 10"/>
@@ -108,7 +108,7 @@
                       <wps:spPr>
                         <a:xfrm>
                           <a:off x="0" y="0"/>
-                          <a:ext cx="5462280" cy="474840"/>
+                          <a:ext cx="5463000" cy="475560"/>
                         </a:xfrm>
                         <a:prstGeom prst="rect">
                           <a:avLst/>
@@ -158,14 +158,10 @@
                           <w:p>
                             <w:pPr>
                               <w:pStyle w:val="FrameContents"/>
-                              <w:rPr>
-                                <w:color w:val="000000"/>
-                              </w:rPr>
+                              <w:rPr/>
                             </w:pPr>
                             <w:r>
-                              <w:rPr>
-                                <w:color w:val="000000"/>
-                              </w:rPr>
+                              <w:rPr/>
                             </w:r>
                           </w:p>
                         </w:txbxContent>
@@ -182,7 +178,7 @@
           </mc:Choice>
           <mc:Fallback>
             <w:pict>
-              <v:rect id="shape_0" ID="Text Box 10" stroked="t" style="position:absolute;margin-left:0pt;margin-top:8.2pt;width:430.05pt;height:37.35pt" wp14:anchorId="5B937AD0">
+              <v:rect id="shape_0" ID="Text Box 10" stroked="t" style="position:absolute;margin-left:0pt;margin-top:8.2pt;width:430.1pt;height:37.4pt" wp14:anchorId="5B937AD0">
                 <w10:wrap type="square"/>
                 <v:fill o:detectmouseclick="t" on="false"/>
                 <v:stroke color="black" joinstyle="round" endcap="flat"/>
@@ -212,14 +208,10 @@
                     <w:p>
                       <w:pPr>
                         <w:pStyle w:val="FrameContents"/>
-                        <w:rPr>
-                          <w:color w:val="000000"/>
-                        </w:rPr>
+                        <w:rPr/>
                       </w:pPr>
                       <w:r>
-                        <w:rPr>
-                          <w:color w:val="000000"/>
-                        </w:rPr>
+                        <w:rPr/>
                       </w:r>
                     </w:p>
                   </w:txbxContent>
@@ -237,7 +229,7 @@
           <w:ilvl w:val="0"/>
           <w:numId w:val="2"/>
         </w:numPr>
-        <w:shd w:fill="D9D9D9" w:val="clear"/>
+        <w:shd w:val="clear" w:fill="D9D9D9"/>
         <w:rPr/>
       </w:pPr>
       <w:r>
@@ -441,7 +433,7 @@
           <w:ilvl w:val="0"/>
           <w:numId w:val="2"/>
         </w:numPr>
-        <w:shd w:fill="D9D9D9" w:val="clear"/>
+        <w:shd w:val="clear" w:fill="D9D9D9"/>
         <w:rPr/>
       </w:pPr>
       <w:r>
@@ -912,14 +904,14 @@
         <w:rPr/>
         <w:t>To get a bigger view of the system, build on this idea by calculating digests for a lot of the critical files by executing the following commands</w:t>
       </w:r>
-      <w:r>
-        <w:rPr>
-          <w:rStyle w:val="FootnoteAnchor"/>
-        </w:rPr>
-        <w:footnoteReference w:id="2"/>
-      </w:r>
       <w:bookmarkStart w:id="0" w:name="_Ref464662520"/>
       <w:bookmarkEnd w:id="0"/>
+      <w:r>
+        <w:rPr>
+          <w:rStyle w:val="FootnoteAnchor"/>
+        </w:rPr>
+        <w:footnoteReference w:id="2"/>
+      </w:r>
       <w:r>
         <w:rPr/>
         <w:t>:</w:t>
@@ -981,7 +973,7 @@
                 <wp:positionV relativeFrom="paragraph">
                   <wp:posOffset>30480</wp:posOffset>
                 </wp:positionV>
-                <wp:extent cx="1600835" cy="610870"/>
+                <wp:extent cx="1601470" cy="611505"/>
                 <wp:effectExtent l="0" t="0" r="25400" b="24765"/>
                 <wp:wrapNone/>
                 <wp:docPr id="3" name="Text Box 40"/>
@@ -992,7 +984,7 @@
                       <wps:spPr>
                         <a:xfrm>
                           <a:off x="0" y="0"/>
-                          <a:ext cx="1600200" cy="610200"/>
+                          <a:ext cx="1600920" cy="610920"/>
                         </a:xfrm>
                         <a:prstGeom prst="rect">
                           <a:avLst/>
@@ -1019,12 +1011,12 @@
                             <w:pPr>
                               <w:pStyle w:val="FrameContents"/>
                               <w:rPr>
-                                <w:color w:val="auto"/>
+                                <w:color w:val="00000A"/>
                               </w:rPr>
                             </w:pPr>
                             <w:r>
                               <w:rPr>
-                                <w:color w:val="auto"/>
+                                <w:color w:val="00000A"/>
                               </w:rPr>
                               <w:t>Notice the appending!</w:t>
                             </w:r>
@@ -1033,12 +1025,12 @@
                             <w:pPr>
                               <w:pStyle w:val="FrameContents"/>
                               <w:rPr>
-                                <w:color w:val="auto"/>
+                                <w:color w:val="00000A"/>
                               </w:rPr>
                             </w:pPr>
                             <w:r>
                               <w:rPr>
-                                <w:color w:val="auto"/>
+                                <w:color w:val="00000A"/>
                               </w:rPr>
                               <w:t>(Here and in other places)</w:t>
                             </w:r>
@@ -1046,14 +1038,10 @@
                           <w:p>
                             <w:pPr>
                               <w:pStyle w:val="FrameContents"/>
-                              <w:rPr>
-                                <w:color w:val="auto"/>
-                              </w:rPr>
+                              <w:rPr/>
                             </w:pPr>
                             <w:r>
-                              <w:rPr>
-                                <w:color w:val="auto"/>
-                              </w:rPr>
+                              <w:rPr/>
                             </w:r>
                           </w:p>
                         </w:txbxContent>
@@ -1069,7 +1057,7 @@
           </mc:Choice>
           <mc:Fallback>
             <w:pict>
-              <v:rect id="shape_0" ID="Text Box 40" fillcolor="white" stroked="t" style="position:absolute;margin-left:317.9pt;margin-top:2.4pt;width:125.95pt;height:48pt" wp14:anchorId="6132A456">
+              <v:rect id="shape_0" ID="Text Box 40" fillcolor="white" stroked="t" style="position:absolute;margin-left:317.9pt;margin-top:2.4pt;width:126pt;height:48.05pt" wp14:anchorId="6132A456">
                 <w10:wrap type="square"/>
                 <v:fill o:detectmouseclick="t" type="solid" color2="black"/>
                 <v:stroke color="black" weight="9360" joinstyle="miter" endcap="flat"/>
@@ -1079,12 +1067,12 @@
                       <w:pPr>
                         <w:pStyle w:val="FrameContents"/>
                         <w:rPr>
-                          <w:color w:val="auto"/>
+                          <w:color w:val="00000A"/>
                         </w:rPr>
                       </w:pPr>
                       <w:r>
                         <w:rPr>
-                          <w:color w:val="auto"/>
+                          <w:color w:val="00000A"/>
                         </w:rPr>
                         <w:t>Notice the appending!</w:t>
                       </w:r>
@@ -1093,12 +1081,12 @@
                       <w:pPr>
                         <w:pStyle w:val="FrameContents"/>
                         <w:rPr>
-                          <w:color w:val="auto"/>
+                          <w:color w:val="00000A"/>
                         </w:rPr>
                       </w:pPr>
                       <w:r>
                         <w:rPr>
-                          <w:color w:val="auto"/>
+                          <w:color w:val="00000A"/>
                         </w:rPr>
                         <w:t>(Here and in other places)</w:t>
                       </w:r>
@@ -1106,14 +1094,10 @@
                     <w:p>
                       <w:pPr>
                         <w:pStyle w:val="FrameContents"/>
-                        <w:rPr>
-                          <w:color w:val="auto"/>
-                        </w:rPr>
+                        <w:rPr/>
                       </w:pPr>
                       <w:r>
-                        <w:rPr>
-                          <w:color w:val="auto"/>
-                        </w:rPr>
+                        <w:rPr/>
                       </w:r>
                     </w:p>
                   </w:txbxContent>
@@ -1153,7 +1137,7 @@
                 <wp:positionV relativeFrom="paragraph">
                   <wp:posOffset>54610</wp:posOffset>
                 </wp:positionV>
-                <wp:extent cx="1188085" cy="319405"/>
+                <wp:extent cx="1188720" cy="320040"/>
                 <wp:effectExtent l="76200" t="50800" r="31750" b="36830"/>
                 <wp:wrapNone/>
                 <wp:docPr id="5" name="Freeform 41"/>
@@ -1164,7 +1148,7 @@
                       <wps:spPr>
                         <a:xfrm>
                           <a:off x="0" y="0"/>
-                          <a:ext cx="1187280" cy="318600"/>
+                          <a:ext cx="1188000" cy="319320"/>
                         </a:xfrm>
                         <a:custGeom>
                           <a:avLst/>
@@ -1835,7 +1819,7 @@
           <w:ilvl w:val="0"/>
           <w:numId w:val="2"/>
         </w:numPr>
-        <w:shd w:fill="D9D9D9" w:val="clear"/>
+        <w:shd w:val="clear" w:fill="D9D9D9"/>
         <w:rPr/>
       </w:pPr>
       <w:r>
@@ -2089,7 +2073,15 @@
       </w:pPr>
       <w:r>
         <w:rPr/>
-        <w:t>You will now change the default AIDE configuration such that only one MD5 digest will be saved per any given file, instead of the default action of saving several digests for each file.</w:t>
+        <w:t>You will now change the default AIDE configuration such that only one MD5 digest will be saved per any given file, inst</w:t>
+      </w:r>
+      <w:r>
+        <w:rPr/>
+        <w:t>frank_at_beans.com.file-integrity=file-integrity.file-integrity.student.zip</w:t>
+      </w:r>
+      <w:r>
+        <w:rPr/>
+        <w:t>ead of the default action of saving several digests for each file.</w:t>
       </w:r>
     </w:p>
     <w:p>
@@ -2137,15 +2129,7 @@
       </w:pPr>
       <w:r>
         <w:rPr/>
-        <w:t xml:space="preserve">Go to line in the file, </w:t>
-      </w:r>
-      <w:r>
-        <w:rPr/>
-        <w:t>that reads</w:t>
-      </w:r>
-      <w:r>
-        <w:rPr/>
-        <w:t>:</w:t>
+        <w:t>Go to line in the file, that reads:</w:t>
       </w:r>
     </w:p>
     <w:p>
@@ -2158,13 +2142,7 @@
         <w:rPr>
           <w:rFonts w:cs="Courier New" w:ascii="Courier New" w:hAnsi="Courier New"/>
         </w:rPr>
-        <w:t xml:space="preserve">NORMAL = </w:t>
-      </w:r>
-      <w:r>
-        <w:rPr>
-          <w:rFonts w:cs="Courier New" w:ascii="Courier New" w:hAnsi="Courier New"/>
-        </w:rPr>
-        <w:t>R+rmd160+sha256+sha512+tiger</w:t>
+        <w:t>NORMAL = R+rmd160+sha256+sha512+tiger</w:t>
       </w:r>
     </w:p>
     <w:p>
@@ -2209,7 +2187,9 @@
         </w:rPr>
       </w:pPr>
       <w:r>
-        <w:rPr/>
+        <w:rPr>
+          <w:rFonts w:cs="Courier New" w:ascii="Courier New" w:hAnsi="Courier New"/>
+        </w:rPr>
       </w:r>
     </w:p>
     <w:p>
@@ -3151,7 +3131,7 @@
           <w:ilvl w:val="0"/>
           <w:numId w:val="2"/>
         </w:numPr>
-        <w:shd w:fill="D9D9D9" w:val="clear"/>
+        <w:shd w:val="clear" w:fill="D9D9D9"/>
         <w:rPr/>
       </w:pPr>
       <w:r>
@@ -3288,7 +3268,7 @@
           <w:ilvl w:val="0"/>
           <w:numId w:val="0"/>
         </w:numPr>
-        <w:shd w:fill="D9D9D9" w:val="clear"/>
+        <w:shd w:val="clear" w:fill="D9D9D9"/>
         <w:rPr/>
       </w:pPr>
       <w:r>
@@ -3305,18 +3285,18 @@
         <w:tblStyle w:val="TableGrid"/>
         <w:tblW w:w="8547" w:type="dxa"/>
         <w:jc w:val="left"/>
-        <w:tblInd w:w="109" w:type="dxa"/>
+        <w:tblInd w:w="108" w:type="dxa"/>
         <w:tblCellMar>
           <w:top w:w="0" w:type="dxa"/>
-          <w:left w:w="108" w:type="dxa"/>
+          <w:left w:w="113" w:type="dxa"/>
           <w:bottom w:w="0" w:type="dxa"/>
           <w:right w:w="108" w:type="dxa"/>
         </w:tblCellMar>
         <w:tblLook w:val="04a0" w:noVBand="1" w:noHBand="0" w:lastColumn="0" w:firstColumn="1" w:lastRow="0" w:firstRow="1"/>
       </w:tblPr>
       <w:tblGrid>
-        <w:gridCol w:w="1925"/>
-        <w:gridCol w:w="6621"/>
+        <w:gridCol w:w="1924"/>
+        <w:gridCol w:w="6622"/>
       </w:tblGrid>
       <w:tr>
         <w:trPr>
@@ -3324,7 +3304,7 @@
         </w:trPr>
         <w:tc>
           <w:tcPr>
-            <w:tcW w:w="1925" w:type="dxa"/>
+            <w:tcW w:w="1924" w:type="dxa"/>
             <w:tcBorders>
               <w:top w:val="nil"/>
               <w:left w:val="nil"/>
@@ -3352,7 +3332,7 @@
         </w:tc>
         <w:tc>
           <w:tcPr>
-            <w:tcW w:w="6621" w:type="dxa"/>
+            <w:tcW w:w="6622" w:type="dxa"/>
             <w:tcBorders>
               <w:top w:val="nil"/>
               <w:left w:val="nil"/>
@@ -3401,7 +3381,7 @@
         </w:trPr>
         <w:tc>
           <w:tcPr>
-            <w:tcW w:w="1925" w:type="dxa"/>
+            <w:tcW w:w="1924" w:type="dxa"/>
             <w:tcBorders>
               <w:top w:val="nil"/>
               <w:left w:val="nil"/>
@@ -3429,7 +3409,7 @@
         </w:tc>
         <w:tc>
           <w:tcPr>
-            <w:tcW w:w="6621" w:type="dxa"/>
+            <w:tcW w:w="6622" w:type="dxa"/>
             <w:tcBorders>
               <w:top w:val="nil"/>
               <w:left w:val="nil"/>
@@ -3497,7 +3477,7 @@
         </w:trPr>
         <w:tc>
           <w:tcPr>
-            <w:tcW w:w="1925" w:type="dxa"/>
+            <w:tcW w:w="1924" w:type="dxa"/>
             <w:tcBorders>
               <w:top w:val="nil"/>
               <w:left w:val="nil"/>
@@ -3525,7 +3505,7 @@
         </w:tc>
         <w:tc>
           <w:tcPr>
-            <w:tcW w:w="6621" w:type="dxa"/>
+            <w:tcW w:w="6622" w:type="dxa"/>
             <w:tcBorders>
               <w:top w:val="nil"/>
               <w:left w:val="nil"/>
@@ -3593,7 +3573,7 @@
         </w:trPr>
         <w:tc>
           <w:tcPr>
-            <w:tcW w:w="1925" w:type="dxa"/>
+            <w:tcW w:w="1924" w:type="dxa"/>
             <w:tcBorders>
               <w:top w:val="nil"/>
               <w:left w:val="nil"/>
@@ -3621,7 +3601,7 @@
         </w:tc>
         <w:tc>
           <w:tcPr>
-            <w:tcW w:w="6621" w:type="dxa"/>
+            <w:tcW w:w="6622" w:type="dxa"/>
             <w:tcBorders>
               <w:top w:val="nil"/>
               <w:left w:val="nil"/>
@@ -3679,7 +3659,7 @@
         </w:trPr>
         <w:tc>
           <w:tcPr>
-            <w:tcW w:w="1925" w:type="dxa"/>
+            <w:tcW w:w="1924" w:type="dxa"/>
             <w:tcBorders>
               <w:top w:val="nil"/>
               <w:left w:val="nil"/>
@@ -3707,7 +3687,7 @@
         </w:tc>
         <w:tc>
           <w:tcPr>
-            <w:tcW w:w="6621" w:type="dxa"/>
+            <w:tcW w:w="6622" w:type="dxa"/>
             <w:tcBorders>
               <w:top w:val="nil"/>
               <w:left w:val="nil"/>
@@ -3825,7 +3805,7 @@
         </w:trPr>
         <w:tc>
           <w:tcPr>
-            <w:tcW w:w="1925" w:type="dxa"/>
+            <w:tcW w:w="1924" w:type="dxa"/>
             <w:tcBorders>
               <w:top w:val="nil"/>
               <w:left w:val="nil"/>
@@ -3853,7 +3833,7 @@
         </w:tc>
         <w:tc>
           <w:tcPr>
-            <w:tcW w:w="6621" w:type="dxa"/>
+            <w:tcW w:w="6622" w:type="dxa"/>
             <w:tcBorders>
               <w:top w:val="nil"/>
               <w:left w:val="nil"/>
@@ -3915,7 +3895,7 @@
         </w:trPr>
         <w:tc>
           <w:tcPr>
-            <w:tcW w:w="1925" w:type="dxa"/>
+            <w:tcW w:w="1924" w:type="dxa"/>
             <w:tcBorders>
               <w:top w:val="nil"/>
               <w:left w:val="nil"/>
@@ -3943,7 +3923,7 @@
         </w:tc>
         <w:tc>
           <w:tcPr>
-            <w:tcW w:w="6621" w:type="dxa"/>
+            <w:tcW w:w="6622" w:type="dxa"/>
             <w:tcBorders>
               <w:top w:val="nil"/>
               <w:left w:val="nil"/>
@@ -4022,7 +4002,7 @@
         </w:trPr>
         <w:tc>
           <w:tcPr>
-            <w:tcW w:w="1925" w:type="dxa"/>
+            <w:tcW w:w="1924" w:type="dxa"/>
             <w:tcBorders>
               <w:top w:val="nil"/>
               <w:left w:val="nil"/>
@@ -4050,7 +4030,7 @@
         </w:tc>
         <w:tc>
           <w:tcPr>
-            <w:tcW w:w="6621" w:type="dxa"/>
+            <w:tcW w:w="6622" w:type="dxa"/>
             <w:tcBorders>
               <w:top w:val="nil"/>
               <w:left w:val="nil"/>
@@ -4118,7 +4098,7 @@
         </w:trPr>
         <w:tc>
           <w:tcPr>
-            <w:tcW w:w="1925" w:type="dxa"/>
+            <w:tcW w:w="1924" w:type="dxa"/>
             <w:tcBorders>
               <w:top w:val="nil"/>
               <w:left w:val="nil"/>
@@ -4146,7 +4126,7 @@
         </w:tc>
         <w:tc>
           <w:tcPr>
-            <w:tcW w:w="6621" w:type="dxa"/>
+            <w:tcW w:w="6622" w:type="dxa"/>
             <w:tcBorders>
               <w:top w:val="nil"/>
               <w:left w:val="nil"/>
@@ -4214,7 +4194,7 @@
         </w:trPr>
         <w:tc>
           <w:tcPr>
-            <w:tcW w:w="1925" w:type="dxa"/>
+            <w:tcW w:w="1924" w:type="dxa"/>
             <w:tcBorders>
               <w:top w:val="nil"/>
               <w:left w:val="nil"/>
@@ -4242,7 +4222,7 @@
         </w:tc>
         <w:tc>
           <w:tcPr>
-            <w:tcW w:w="6621" w:type="dxa"/>
+            <w:tcW w:w="6622" w:type="dxa"/>
             <w:tcBorders>
               <w:top w:val="nil"/>
               <w:left w:val="nil"/>
@@ -4293,7 +4273,7 @@
         </w:trPr>
         <w:tc>
           <w:tcPr>
-            <w:tcW w:w="1925" w:type="dxa"/>
+            <w:tcW w:w="1924" w:type="dxa"/>
             <w:tcBorders>
               <w:top w:val="nil"/>
               <w:left w:val="nil"/>
@@ -4321,7 +4301,7 @@
         </w:tc>
         <w:tc>
           <w:tcPr>
-            <w:tcW w:w="6621" w:type="dxa"/>
+            <w:tcW w:w="6622" w:type="dxa"/>
             <w:tcBorders>
               <w:top w:val="nil"/>
               <w:left w:val="nil"/>
@@ -4379,7 +4359,7 @@
         </w:trPr>
         <w:tc>
           <w:tcPr>
-            <w:tcW w:w="1925" w:type="dxa"/>
+            <w:tcW w:w="1924" w:type="dxa"/>
             <w:tcBorders>
               <w:top w:val="nil"/>
               <w:left w:val="nil"/>
@@ -4407,7 +4387,7 @@
         </w:tc>
         <w:tc>
           <w:tcPr>
-            <w:tcW w:w="6621" w:type="dxa"/>
+            <w:tcW w:w="6622" w:type="dxa"/>
             <w:tcBorders>
               <w:top w:val="nil"/>
               <w:left w:val="nil"/>
@@ -4445,7 +4425,7 @@
         </w:trPr>
         <w:tc>
           <w:tcPr>
-            <w:tcW w:w="1925" w:type="dxa"/>
+            <w:tcW w:w="1924" w:type="dxa"/>
             <w:tcBorders>
               <w:top w:val="nil"/>
               <w:left w:val="nil"/>
@@ -4473,7 +4453,7 @@
         </w:tc>
         <w:tc>
           <w:tcPr>
-            <w:tcW w:w="6621" w:type="dxa"/>
+            <w:tcW w:w="6622" w:type="dxa"/>
             <w:tcBorders>
               <w:top w:val="nil"/>
               <w:left w:val="nil"/>
@@ -4535,7 +4515,7 @@
         </w:trPr>
         <w:tc>
           <w:tcPr>
-            <w:tcW w:w="1925" w:type="dxa"/>
+            <w:tcW w:w="1924" w:type="dxa"/>
             <w:tcBorders>
               <w:top w:val="nil"/>
               <w:left w:val="nil"/>
@@ -4563,7 +4543,7 @@
         </w:tc>
         <w:tc>
           <w:tcPr>
-            <w:tcW w:w="6621" w:type="dxa"/>
+            <w:tcW w:w="6622" w:type="dxa"/>
             <w:tcBorders>
               <w:top w:val="nil"/>
               <w:left w:val="nil"/>
@@ -5601,7 +5581,7 @@
     </w:pPr>
     <w:rPr>
       <w:rFonts w:ascii="Times New Roman" w:hAnsi="Times New Roman" w:eastAsia="Times New Roman" w:cs="Times New Roman"/>
-      <w:color w:val="auto"/>
+      <w:color w:val="00000A"/>
       <w:sz w:val="24"/>
       <w:szCs w:val="24"/>
       <w:lang w:val="en-US" w:eastAsia="en-US" w:bidi="ar-SA"/>
@@ -6171,7 +6151,7 @@
     </w:pPr>
     <w:rPr>
       <w:rFonts w:ascii="Times New Roman" w:hAnsi="Times New Roman" w:eastAsia="Times New Roman" w:cs="Times New Roman"/>
-      <w:color w:val="auto"/>
+      <w:color w:val="00000A"/>
       <w:sz w:val="24"/>
       <w:szCs w:val="24"/>
       <w:lang w:val="en-US" w:eastAsia="en-US" w:bidi="ar-SA"/>

</xml_diff>

<commit_message>
add leafpad and prereqs and x11...
git-svn-id: https://tor.ern.nps.edu/svn/proj/labtainer/trunk@1625 ed162e55-3153-4343-a18d-e086fa355ed4
</commit_message>
<xml_diff>
--- a/labs/file-integrity/docs/file-integrity.docx
+++ b/labs/file-integrity/docs/file-integrity.docx
@@ -97,7 +97,7 @@
                 <wp:positionV relativeFrom="paragraph">
                   <wp:posOffset>104140</wp:posOffset>
                 </wp:positionV>
-                <wp:extent cx="5464175" cy="476885"/>
+                <wp:extent cx="5464810" cy="477520"/>
                 <wp:effectExtent l="0" t="0" r="24130" b="33020"/>
                 <wp:wrapSquare wrapText="bothSides"/>
                 <wp:docPr id="1" name="Text Box 10"/>
@@ -108,7 +108,7 @@
                       <wps:spPr>
                         <a:xfrm>
                           <a:off x="0" y="0"/>
-                          <a:ext cx="5463720" cy="476280"/>
+                          <a:ext cx="5464080" cy="477000"/>
                         </a:xfrm>
                         <a:prstGeom prst="rect">
                           <a:avLst/>
@@ -178,7 +178,7 @@
           </mc:Choice>
           <mc:Fallback>
             <w:pict>
-              <v:rect id="shape_0" ID="Text Box 10" stroked="t" style="position:absolute;margin-left:0pt;margin-top:8.2pt;width:430.15pt;height:37.45pt" wp14:anchorId="5B937AD0">
+              <v:rect id="shape_0" ID="Text Box 10" stroked="t" style="position:absolute;margin-left:0pt;margin-top:8.2pt;width:430.2pt;height:37.5pt" wp14:anchorId="5B937AD0">
                 <w10:wrap type="square"/>
                 <v:fill o:detectmouseclick="t" on="false"/>
                 <v:stroke color="black" joinstyle="round" endcap="flat"/>
@@ -969,7 +969,7 @@
                 <wp:positionV relativeFrom="paragraph">
                   <wp:posOffset>30480</wp:posOffset>
                 </wp:positionV>
-                <wp:extent cx="1602105" cy="612140"/>
+                <wp:extent cx="1602740" cy="612775"/>
                 <wp:effectExtent l="0" t="0" r="25400" b="24765"/>
                 <wp:wrapNone/>
                 <wp:docPr id="3" name="Text Box 40"/>
@@ -980,7 +980,7 @@
                       <wps:spPr>
                         <a:xfrm>
                           <a:off x="0" y="0"/>
-                          <a:ext cx="1601640" cy="611640"/>
+                          <a:ext cx="1602000" cy="612000"/>
                         </a:xfrm>
                         <a:prstGeom prst="rect">
                           <a:avLst/>
@@ -1053,7 +1053,7 @@
           </mc:Choice>
           <mc:Fallback>
             <w:pict>
-              <v:rect id="shape_0" ID="Text Box 40" fillcolor="white" stroked="t" style="position:absolute;margin-left:317.9pt;margin-top:2.4pt;width:126.05pt;height:48.1pt" wp14:anchorId="6132A456">
+              <v:rect id="shape_0" ID="Text Box 40" fillcolor="white" stroked="t" style="position:absolute;margin-left:317.9pt;margin-top:2.4pt;width:126.1pt;height:48.15pt" wp14:anchorId="6132A456">
                 <w10:wrap type="square"/>
                 <v:fill o:detectmouseclick="t" type="solid" color2="black"/>
                 <v:stroke color="black" weight="9360" joinstyle="miter" endcap="flat"/>
@@ -1133,7 +1133,7 @@
                 <wp:positionV relativeFrom="paragraph">
                   <wp:posOffset>54610</wp:posOffset>
                 </wp:positionV>
-                <wp:extent cx="1189355" cy="320675"/>
+                <wp:extent cx="1189990" cy="321310"/>
                 <wp:effectExtent l="76200" t="50800" r="31750" b="36830"/>
                 <wp:wrapNone/>
                 <wp:docPr id="5" name="Freeform 41"/>
@@ -1144,7 +1144,7 @@
                       <wps:spPr>
                         <a:xfrm>
                           <a:off x="0" y="0"/>
-                          <a:ext cx="1188720" cy="320040"/>
+                          <a:ext cx="1189440" cy="320760"/>
                         </a:xfrm>
                         <a:custGeom>
                           <a:avLst/>
@@ -3273,7 +3273,7 @@
         <w:tblInd w:w="108" w:type="dxa"/>
         <w:tblCellMar>
           <w:top w:w="0" w:type="dxa"/>
-          <w:left w:w="118" w:type="dxa"/>
+          <w:left w:w="123" w:type="dxa"/>
           <w:bottom w:w="0" w:type="dxa"/>
           <w:right w:w="108" w:type="dxa"/>
         </w:tblCellMar>

</xml_diff>

<commit_message>
the template had been overwritten by the lab manual
git-svn-id: https://tor.ern.nps.edu/svn/proj/labtainer/trunk@1810 ed162e55-3153-4343-a18d-e086fa355ed4
</commit_message>
<xml_diff>
--- a/labs/file-integrity/docs/file-integrity.docx
+++ b/labs/file-integrity/docs/file-integrity.docx
@@ -97,7 +97,7 @@
                 <wp:positionV relativeFrom="paragraph">
                   <wp:posOffset>104140</wp:posOffset>
                 </wp:positionV>
-                <wp:extent cx="5464810" cy="477520"/>
+                <wp:extent cx="5465445" cy="478155"/>
                 <wp:effectExtent l="0" t="0" r="24130" b="33020"/>
                 <wp:wrapSquare wrapText="bothSides"/>
                 <wp:docPr id="1" name="Text Box 10"/>
@@ -108,7 +108,7 @@
                       <wps:spPr>
                         <a:xfrm>
                           <a:off x="0" y="0"/>
-                          <a:ext cx="5464080" cy="477000"/>
+                          <a:ext cx="5464800" cy="477360"/>
                         </a:xfrm>
                         <a:prstGeom prst="rect">
                           <a:avLst/>
@@ -178,7 +178,7 @@
           </mc:Choice>
           <mc:Fallback>
             <w:pict>
-              <v:rect id="shape_0" ID="Text Box 10" stroked="t" style="position:absolute;margin-left:0pt;margin-top:8.2pt;width:430.2pt;height:37.5pt" wp14:anchorId="5B937AD0">
+              <v:rect id="shape_0" ID="Text Box 10" stroked="t" style="position:absolute;margin-left:0pt;margin-top:8.2pt;width:430.25pt;height:37.55pt" wp14:anchorId="5B937AD0">
                 <w10:wrap type="square"/>
                 <v:fill o:detectmouseclick="t" on="false"/>
                 <v:stroke color="black" joinstyle="round" endcap="flat"/>
@@ -245,18 +245,70 @@
           <w:numId w:val="2"/>
         </w:numPr>
         <w:ind w:left="360" w:hanging="360"/>
-        <w:rPr>
-          <w:rFonts w:ascii="Times New Roman" w:hAnsi="Times New Roman" w:cs="Times New Roman"/>
-          <w:b/>
-          <w:b/>
-        </w:rPr>
+        <w:rPr/>
       </w:pPr>
       <w:r>
         <w:rPr>
           <w:rFonts w:cs="Times New Roman" w:ascii="Times New Roman" w:hAnsi="Times New Roman"/>
           <w:b/>
         </w:rPr>
-        <w:t>Boot your Linux system or VM, log in, and then open a terminal window and start the lab:</w:t>
+        <w:t xml:space="preserve">Boot your Linux system or VM </w:t>
+      </w:r>
+      <w:r>
+        <w:rPr>
+          <w:rFonts w:cs="Times New Roman" w:ascii="Times New Roman" w:hAnsi="Times New Roman"/>
+          <w:b/>
+        </w:rPr>
+        <w:t xml:space="preserve">and </w:t>
+      </w:r>
+      <w:r>
+        <w:rPr>
+          <w:rFonts w:cs="Times New Roman" w:ascii="Times New Roman" w:hAnsi="Times New Roman"/>
+          <w:b/>
+        </w:rPr>
+        <w:t xml:space="preserve">log in, and then open a terminal window </w:t>
+      </w:r>
+      <w:r>
+        <w:rPr>
+          <w:rFonts w:cs="Times New Roman" w:ascii="Times New Roman" w:hAnsi="Times New Roman"/>
+          <w:b/>
+        </w:rPr>
+        <w:t>and cd to ~/labtainer/labtainer-studnet</w:t>
+      </w:r>
+      <w:r>
+        <w:rPr>
+          <w:rFonts w:cs="Times New Roman" w:ascii="Times New Roman" w:hAnsi="Times New Roman"/>
+          <w:b/>
+        </w:rPr>
+        <w:t xml:space="preserve"> </w:t>
+      </w:r>
+      <w:r>
+        <w:rPr>
+          <w:rFonts w:cs="Times New Roman" w:ascii="Times New Roman" w:hAnsi="Times New Roman"/>
+          <w:b/>
+        </w:rPr>
+        <w:t xml:space="preserve">(if necessary).  </w:t>
+      </w:r>
+      <w:r>
+        <w:rPr>
+          <w:rFonts w:cs="Times New Roman" w:ascii="Times New Roman" w:hAnsi="Times New Roman"/>
+          <w:b/>
+        </w:rPr>
+        <w:t xml:space="preserve"> </w:t>
+      </w:r>
+      <w:r>
+        <w:rPr>
+          <w:rFonts w:cs="Times New Roman" w:ascii="Times New Roman" w:hAnsi="Times New Roman"/>
+          <w:b/>
+        </w:rPr>
+        <w:t>Start t</w:t>
+      </w:r>
+      <w:r>
+        <w:rPr>
+          <w:rFonts w:cs="Times New Roman" w:ascii="Times New Roman" w:hAnsi="Times New Roman"/>
+          <w:b/>
+        </w:rPr>
+        <w:t>he lab:</w:t>
       </w:r>
     </w:p>
     <w:p>
@@ -264,6 +316,43 @@
         <w:pStyle w:val="Western"/>
         <w:spacing w:beforeAutospacing="0" w:before="0" w:after="0"/>
         <w:ind w:left="360" w:hanging="0"/>
+        <w:rPr/>
+      </w:pPr>
+      <w:r>
+        <w:rPr>
+          <w:b w:val="false"/>
+          <w:bCs w:val="false"/>
+        </w:rPr>
+        <w:tab/>
+        <w:t>labtainer</w:t>
+      </w:r>
+      <w:r>
+        <w:rPr>
+          <w:b w:val="false"/>
+          <w:bCs w:val="false"/>
+        </w:rPr>
+        <w:t xml:space="preserve"> file-integrity</w:t>
+      </w:r>
+    </w:p>
+    <w:p>
+      <w:pPr>
+        <w:pStyle w:val="Western"/>
+        <w:ind w:left="360" w:hanging="0"/>
+        <w:rPr/>
+      </w:pPr>
+      <w:r>
+        <w:rPr>
+          <w:b w:val="false"/>
+          <w:bCs w:val="false"/>
+        </w:rPr>
+        <w:t xml:space="preserve">Note the terminal displays the paths to two files on your Linux host: </w:t>
+      </w:r>
+    </w:p>
+    <w:p>
+      <w:pPr>
+        <w:pStyle w:val="Western"/>
+        <w:spacing w:beforeAutospacing="0" w:before="0" w:after="0"/>
+        <w:ind w:left="720" w:hanging="0"/>
         <w:rPr>
           <w:b w:val="false"/>
           <w:b w:val="false"/>
@@ -275,28 +364,14 @@
           <w:b w:val="false"/>
           <w:bCs w:val="false"/>
         </w:rPr>
-        <w:t>cd labtainer/labtainer-student</w:t>
+        <w:t>1) This lab manual</w:t>
       </w:r>
     </w:p>
     <w:p>
       <w:pPr>
         <w:pStyle w:val="Western"/>
         <w:spacing w:beforeAutospacing="0" w:before="0" w:after="0"/>
-        <w:ind w:left="360" w:hanging="0"/>
-        <w:rPr/>
-      </w:pPr>
-      <w:r>
-        <w:rPr>
-          <w:b w:val="false"/>
-          <w:bCs w:val="false"/>
-        </w:rPr>
-        <w:t>start.py file-integrity</w:t>
-      </w:r>
-    </w:p>
-    <w:p>
-      <w:pPr>
-        <w:pStyle w:val="Western"/>
-        <w:ind w:left="360" w:hanging="0"/>
+        <w:ind w:left="720" w:hanging="0"/>
         <w:rPr>
           <w:b w:val="false"/>
           <w:b w:val="false"/>
@@ -308,67 +383,33 @@
           <w:b w:val="false"/>
           <w:bCs w:val="false"/>
         </w:rPr>
-        <w:t xml:space="preserve">It may help to stretch the resulting bash terminal window to the right to provide for more output space. Note the terminal displays the paths to two files on your Linux host: </w:t>
+        <w:t>2) The lab report template</w:t>
       </w:r>
     </w:p>
     <w:p>
       <w:pPr>
         <w:pStyle w:val="Western"/>
-        <w:spacing w:beforeAutospacing="0" w:before="0" w:after="0"/>
-        <w:ind w:left="720" w:hanging="0"/>
-        <w:rPr>
-          <w:b w:val="false"/>
+        <w:ind w:left="360" w:hanging="0"/>
+        <w:rPr/>
+      </w:pPr>
+      <w:r>
+        <w:rPr>
           <w:b w:val="false"/>
           <w:bCs w:val="false"/>
         </w:rPr>
-      </w:pPr>
-      <w:r>
-        <w:rPr>
-          <w:b w:val="false"/>
-          <w:bCs w:val="false"/>
-        </w:rPr>
-        <w:t>1) This lab manual</w:t>
-      </w:r>
-    </w:p>
-    <w:p>
-      <w:pPr>
-        <w:pStyle w:val="Western"/>
-        <w:spacing w:beforeAutospacing="0" w:before="0" w:after="0"/>
-        <w:ind w:left="720" w:hanging="0"/>
-        <w:rPr>
-          <w:b w:val="false"/>
-          <w:b w:val="false"/>
-          <w:bCs w:val="false"/>
-        </w:rPr>
-      </w:pPr>
-      <w:r>
-        <w:rPr>
-          <w:b w:val="false"/>
-          <w:bCs w:val="false"/>
-        </w:rPr>
-        <w:t>2) The lab report template</w:t>
-      </w:r>
-    </w:p>
-    <w:p>
-      <w:pPr>
-        <w:pStyle w:val="Western"/>
-        <w:ind w:left="360" w:hanging="0"/>
-        <w:rPr>
-          <w:b w:val="false"/>
-          <w:b w:val="false"/>
-          <w:bCs w:val="false"/>
-        </w:rPr>
-      </w:pPr>
-      <w:r>
-        <w:rPr>
-          <w:b w:val="false"/>
-          <w:bCs w:val="false"/>
-        </w:rPr>
         <w:t xml:space="preserve">On most Linux systems, these are links that you can right click on and select “Open Link”. </w:t>
       </w:r>
       <w:r>
         <w:rPr/>
-        <w:t>If you chose to edit the lab report on a different system, you are responsible for copying the completed report back to the displayed path on your Linux system before using “stop.py” to stop the lab for the last time.</w:t>
+        <w:t>If you chose to edit the lab report on a different system, you are responsible for copying the completed report back to the displayed path on your Linux system before using “stop</w:t>
+      </w:r>
+      <w:r>
+        <w:rPr/>
+        <w:t>lab</w:t>
+      </w:r>
+      <w:r>
+        <w:rPr/>
+        <w:t>” to stop the lab for the last time.</w:t>
       </w:r>
     </w:p>
     <w:p>
@@ -510,34 +551,6 @@
           <w:b/>
         </w:rPr>
         <w:t xml:space="preserve"> </w:t>
-      </w:r>
-    </w:p>
-    <w:p>
-      <w:pPr>
-        <w:pStyle w:val="NormalColumn"/>
-        <w:ind w:left="360" w:hanging="0"/>
-        <w:rPr/>
-      </w:pPr>
-      <w:r>
-        <w:rPr/>
-      </w:r>
-    </w:p>
-    <w:p>
-      <w:pPr>
-        <w:pStyle w:val="Normal"/>
-        <w:rPr/>
-      </w:pPr>
-      <w:r>
-        <w:rPr/>
-      </w:r>
-    </w:p>
-    <w:p>
-      <w:pPr>
-        <w:pStyle w:val="Normal"/>
-        <w:rPr/>
-      </w:pPr>
-      <w:r>
-        <w:rPr/>
       </w:r>
       <w:r>
         <w:br w:type="page"/>
@@ -969,7 +982,7 @@
                 <wp:positionV relativeFrom="paragraph">
                   <wp:posOffset>30480</wp:posOffset>
                 </wp:positionV>
-                <wp:extent cx="1602740" cy="612775"/>
+                <wp:extent cx="1603375" cy="613410"/>
                 <wp:effectExtent l="0" t="0" r="25400" b="24765"/>
                 <wp:wrapNone/>
                 <wp:docPr id="3" name="Text Box 40"/>
@@ -980,7 +993,7 @@
                       <wps:spPr>
                         <a:xfrm>
                           <a:off x="0" y="0"/>
-                          <a:ext cx="1602000" cy="612000"/>
+                          <a:ext cx="1602720" cy="612720"/>
                         </a:xfrm>
                         <a:prstGeom prst="rect">
                           <a:avLst/>
@@ -1053,7 +1066,7 @@
           </mc:Choice>
           <mc:Fallback>
             <w:pict>
-              <v:rect id="shape_0" ID="Text Box 40" fillcolor="white" stroked="t" style="position:absolute;margin-left:317.9pt;margin-top:2.4pt;width:126.1pt;height:48.15pt" wp14:anchorId="6132A456">
+              <v:rect id="shape_0" ID="Text Box 40" fillcolor="white" stroked="t" style="position:absolute;margin-left:317.9pt;margin-top:2.4pt;width:126.15pt;height:48.2pt" wp14:anchorId="6132A456">
                 <w10:wrap type="square"/>
                 <v:fill o:detectmouseclick="t" type="solid" color2="black"/>
                 <v:stroke color="black" weight="9360" joinstyle="miter" endcap="flat"/>
@@ -1133,7 +1146,7 @@
                 <wp:positionV relativeFrom="paragraph">
                   <wp:posOffset>54610</wp:posOffset>
                 </wp:positionV>
-                <wp:extent cx="1189990" cy="321310"/>
+                <wp:extent cx="1190625" cy="321945"/>
                 <wp:effectExtent l="76200" t="50800" r="31750" b="36830"/>
                 <wp:wrapNone/>
                 <wp:docPr id="5" name="Freeform 41"/>
@@ -1144,7 +1157,7 @@
                       <wps:spPr>
                         <a:xfrm>
                           <a:off x="0" y="0"/>
-                          <a:ext cx="1189440" cy="320760"/>
+                          <a:ext cx="1190160" cy="321480"/>
                         </a:xfrm>
                         <a:custGeom>
                           <a:avLst/>
@@ -3139,6 +3152,33 @@
       <w:pPr>
         <w:pStyle w:val="Normal"/>
         <w:ind w:firstLine="720"/>
+        <w:rPr/>
+      </w:pPr>
+      <w:r>
+        <w:rPr>
+          <w:rFonts w:cs="Courier New" w:ascii="Courier New" w:hAnsi="Courier New"/>
+          <w:color w:val="000000"/>
+        </w:rPr>
+        <w:t>stop</w:t>
+      </w:r>
+      <w:r>
+        <w:rPr>
+          <w:rFonts w:cs="Courier New" w:ascii="Courier New" w:hAnsi="Courier New"/>
+          <w:color w:val="000000"/>
+        </w:rPr>
+        <w:t>lab</w:t>
+      </w:r>
+      <w:r>
+        <w:rPr>
+          <w:rFonts w:cs="Courier New" w:ascii="Courier New" w:hAnsi="Courier New"/>
+          <w:color w:val="000000"/>
+        </w:rPr>
+        <w:t xml:space="preserve"> file-integrity</w:t>
+      </w:r>
+    </w:p>
+    <w:p>
+      <w:pPr>
+        <w:pStyle w:val="Normal"/>
         <w:rPr>
           <w:rFonts w:ascii="Courier New" w:hAnsi="Courier New" w:cs="Courier New"/>
           <w:color w:val="000000"/>
@@ -3149,38 +3189,33 @@
           <w:rFonts w:cs="Courier New" w:ascii="Courier New" w:hAnsi="Courier New"/>
           <w:color w:val="000000"/>
         </w:rPr>
-        <w:t>stop.py file-integrity</w:t>
       </w:r>
     </w:p>
     <w:p>
       <w:pPr>
         <w:pStyle w:val="Normal"/>
-        <w:rPr>
-          <w:rFonts w:ascii="Courier New" w:hAnsi="Courier New" w:cs="Courier New"/>
-          <w:color w:val="000000"/>
-        </w:rPr>
-      </w:pPr>
-      <w:r>
-        <w:rPr>
-          <w:rFonts w:cs="Courier New" w:ascii="Courier New" w:hAnsi="Courier New"/>
-          <w:color w:val="000000"/>
-        </w:rPr>
-      </w:r>
-    </w:p>
-    <w:p>
-      <w:pPr>
-        <w:pStyle w:val="Normal"/>
+        <w:rPr/>
+      </w:pPr>
+      <w:r>
         <w:rPr>
           <w:rFonts w:cs="Helvetica"/>
           <w:color w:val="000000"/>
         </w:rPr>
-      </w:pPr>
+        <w:t>If you modified the lab report on a different system, you must copy that completed file into the directory path displayed when you started the lab, and you must do that before typing “</w:t>
+      </w:r>
       <w:r>
         <w:rPr>
           <w:rFonts w:cs="Helvetica"/>
           <w:color w:val="000000"/>
         </w:rPr>
-        <w:t xml:space="preserve">If you modified the lab report on a different system, you must copy that completed file into the directory path displayed when you started the lab, and you must do that before typing “./stop.py”.   When you stop the lab, the system will display a path to the zipped lab results on your Linux system.  </w:t>
+        <w:t>stoplab</w:t>
+      </w:r>
+      <w:r>
+        <w:rPr>
+          <w:rFonts w:cs="Helvetica"/>
+          <w:color w:val="000000"/>
+        </w:rPr>
+        <w:t xml:space="preserve">”.   When you stop the lab, the system will display a path to the zipped lab results on your Linux system.  </w:t>
       </w:r>
     </w:p>
     <w:p>
@@ -3273,7 +3308,7 @@
         <w:tblInd w:w="108" w:type="dxa"/>
         <w:tblCellMar>
           <w:top w:w="0" w:type="dxa"/>
-          <w:left w:w="123" w:type="dxa"/>
+          <w:left w:w="128" w:type="dxa"/>
           <w:bottom w:w="0" w:type="dxa"/>
           <w:right w:w="108" w:type="dxa"/>
         </w:tblCellMar>
@@ -4637,7 +4672,7 @@
       <w:fldChar w:fldCharType="separate"/>
     </w:r>
     <w:r>
-      <w:t>10</w:t>
+      <w:t>9</w:t>
     </w:r>
     <w:r>
       <w:fldChar w:fldCharType="end"/>
@@ -4657,7 +4692,7 @@
       <w:fldChar w:fldCharType="separate"/>
     </w:r>
     <w:r>
-      <w:t>10</w:t>
+      <w:t>9</w:t>
     </w:r>
     <w:r>
       <w:fldChar w:fldCharType="end"/>

</xml_diff>